<commit_message>
Se agregan correcciones factibilidad de cambio.
</commit_message>
<xml_diff>
--- a/Entregable2CMMI_v3.7.docx
+++ b/Entregable2CMMI_v3.7.docx
@@ -6589,7 +6589,35 @@
         <w:rPr>
           <w:rFonts w:ascii="Arial Narrow" w:hAnsi="Arial Narrow"/>
         </w:rPr>
-        <w:t>Ejemplos: Censo Nacional Universitario 2010 a Solicitud de la ANR, Redatam XPLAN, explotación de datos del CENAUN 2010, Sistema Georeferenciado para emprendedores (SIGE) a Solicitud del MINTRA.</w:t>
+        <w:t xml:space="preserve">Ejemplos: Censo Nacional Universitario 2010 a Solicitud de la ANR, </w:t>
+      </w:r>
+      <w:proofErr w:type="spellStart"/>
+      <w:r>
+        <w:rPr>
+          <w:rFonts w:ascii="Arial Narrow" w:hAnsi="Arial Narrow"/>
+        </w:rPr>
+        <w:t>Redatam</w:t>
+      </w:r>
+      <w:proofErr w:type="spellEnd"/>
+      <w:r>
+        <w:rPr>
+          <w:rFonts w:ascii="Arial Narrow" w:hAnsi="Arial Narrow"/>
+        </w:rPr>
+        <w:t xml:space="preserve"> XPLAN, explotación de datos del CENAUN 2010, Sistema </w:t>
+      </w:r>
+      <w:proofErr w:type="spellStart"/>
+      <w:r>
+        <w:rPr>
+          <w:rFonts w:ascii="Arial Narrow" w:hAnsi="Arial Narrow"/>
+        </w:rPr>
+        <w:t>Georeferenciado</w:t>
+      </w:r>
+      <w:proofErr w:type="spellEnd"/>
+      <w:r>
+        <w:rPr>
+          <w:rFonts w:ascii="Arial Narrow" w:hAnsi="Arial Narrow"/>
+        </w:rPr>
+        <w:t xml:space="preserve"> para emprendedores (SIGE) a Solicitud del MINTRA.</w:t>
       </w:r>
     </w:p>
     <w:p>
@@ -6643,7 +6671,21 @@
         <w:rPr>
           <w:rFonts w:ascii="Arial Narrow" w:hAnsi="Arial Narrow" w:cs="Arial"/>
         </w:rPr>
-        <w:t>Sistema de Registro Nacional de Municipalidades 2007 – 2008, Plan Operativo institucional (POI), Plan estratégico estadístico (PENDES), Sistema de Consultas CEAP, Registro nacional de Municipalidades (RENAMU), Sistema de trámite documentario, Sistema de administración del Parque informático, Sistema de Gestión de Backup institucional (SISGESBACK), Sistema de Administración de celulares, Sistema de Encuesta mensual de servicios , Sistema integrado de Gestión administrativa (SIGA), Sistema de Información regional para la toma de decisiones(SIRTOD), entre otros.</w:t>
+        <w:t xml:space="preserve">Sistema de Registro Nacional de Municipalidades 2007 – 2008, Plan Operativo institucional (POI), Plan estratégico estadístico (PENDES), Sistema de Consultas CEAP, Registro nacional de Municipalidades (RENAMU), Sistema de trámite documentario, Sistema de administración del Parque informático, Sistema de Gestión de </w:t>
+      </w:r>
+      <w:proofErr w:type="spellStart"/>
+      <w:r>
+        <w:rPr>
+          <w:rFonts w:ascii="Arial Narrow" w:hAnsi="Arial Narrow" w:cs="Arial"/>
+        </w:rPr>
+        <w:t>Backup</w:t>
+      </w:r>
+      <w:proofErr w:type="spellEnd"/>
+      <w:r>
+        <w:rPr>
+          <w:rFonts w:ascii="Arial Narrow" w:hAnsi="Arial Narrow" w:cs="Arial"/>
+        </w:rPr>
+        <w:t xml:space="preserve"> institucional (SISGESBACK), Sistema de Administración de celulares, Sistema de Encuesta mensual de servicios , Sistema integrado de Gestión administrativa (SIGA), Sistema de Información regional para la toma de decisiones(SIRTOD), entre otros.</w:t>
       </w:r>
     </w:p>
     <w:p>
@@ -7055,29 +7097,36 @@
           <w:ilvl w:val="1"/>
           <w:numId w:val="2"/>
         </w:numPr>
+        <w:contextualSpacing/>
+        <w:rPr>
+          <w:rFonts w:ascii="Arial Narrow" w:hAnsi="Arial Narrow"/>
+          <w:i w:val="0"/>
+        </w:rPr>
+      </w:pPr>
+      <w:bookmarkStart w:id="47" w:name="_Toc337421437"/>
+      <w:r>
         <w:rPr>
           <w:rFonts w:ascii="Arial Narrow" w:hAnsi="Arial Narrow"/>
           <w:i w:val="0"/>
           <w:sz w:val="22"/>
           <w:szCs w:val="22"/>
         </w:rPr>
-      </w:pPr>
-      <w:bookmarkStart w:id="47" w:name="_Toc337421437"/>
-      <w:r>
-        <w:rPr>
-          <w:rFonts w:ascii="Arial Narrow" w:hAnsi="Arial Narrow"/>
-          <w:i w:val="0"/>
-          <w:sz w:val="22"/>
-          <w:szCs w:val="22"/>
-        </w:rPr>
-        <w:t>Reseña sobre antecedentes de cambios en los procesos de la organización.</w:t>
+        <w:t>Reseña sobre antecedentes de cambios en los procesos de la organización</w:t>
       </w:r>
       <w:bookmarkEnd w:id="47"/>
     </w:p>
-    <w:p/>
+    <w:p>
+      <w:pPr>
+        <w:pStyle w:val="Prrafodelista"/>
+        <w:contextualSpacing/>
+        <w:rPr>
+          <w:rFonts w:ascii="Arial Narrow" w:hAnsi="Arial Narrow"/>
+        </w:rPr>
+      </w:pPr>
+    </w:p>
     <w:tbl>
       <w:tblPr>
-        <w:tblW w:w="9326" w:type="dxa"/>
+        <w:tblW w:w="9709" w:type="dxa"/>
         <w:tblBorders>
           <w:top w:val="single" w:sz="4" w:space="0" w:color="auto"/>
           <w:left w:val="single" w:sz="4" w:space="0" w:color="auto"/>
@@ -7094,7 +7143,7 @@
       </w:tblPr>
       <w:tblGrid>
         <w:gridCol w:w="1379"/>
-        <w:gridCol w:w="7947"/>
+        <w:gridCol w:w="8330"/>
       </w:tblGrid>
       <w:tr>
         <w:tc>
@@ -7125,7 +7174,7 @@
         </w:tc>
         <w:tc>
           <w:tcPr>
-            <w:tcW w:w="7947" w:type="dxa"/>
+            <w:tcW w:w="8330" w:type="dxa"/>
             <w:shd w:val="clear" w:color="auto" w:fill="BFBFBF"/>
             <w:vAlign w:val="center"/>
           </w:tcPr>
@@ -7178,7 +7227,7 @@
         </w:tc>
         <w:tc>
           <w:tcPr>
-            <w:tcW w:w="7947" w:type="dxa"/>
+            <w:tcW w:w="8330" w:type="dxa"/>
           </w:tcPr>
           <w:p>
             <w:pPr>
@@ -7206,7 +7255,31 @@
                 <w:sz w:val="22"/>
                 <w:szCs w:val="22"/>
               </w:rPr>
-              <w:t>un programador sólo se dedique al desarrollo del proyecto institucional asignado y no al desarrollo de otros sistemas externos a la vez como se hacía. Con esto se ha evitado la sobrecarga de trabajo del programador.</w:t>
+              <w:t>un programador s</w:t>
+            </w:r>
+            <w:r>
+              <w:rPr>
+                <w:rFonts w:ascii="Arial Narrow" w:hAnsi="Arial Narrow"/>
+                <w:sz w:val="22"/>
+                <w:szCs w:val="22"/>
+              </w:rPr>
+              <w:t>ólo se dedique al desarrollo de un</w:t>
+            </w:r>
+            <w:r>
+              <w:rPr>
+                <w:rFonts w:ascii="Arial Narrow" w:hAnsi="Arial Narrow"/>
+                <w:sz w:val="22"/>
+                <w:szCs w:val="22"/>
+              </w:rPr>
+              <w:t xml:space="preserve"> proyecto institucional asignado y no al desarrollo de otros sistemas externos a la vez como se hacía. Con esto se ha evitado la sobrecar</w:t>
+            </w:r>
+            <w:r>
+              <w:rPr>
+                <w:rFonts w:ascii="Arial Narrow" w:hAnsi="Arial Narrow"/>
+                <w:sz w:val="22"/>
+                <w:szCs w:val="22"/>
+              </w:rPr>
+              <w:t>ga de trabajo del programador y dedicación exclusiva a un proyecto ha permitido realizar entregas de mejor calidad.</w:t>
             </w:r>
           </w:p>
           <w:p>
@@ -7248,7 +7321,7 @@
         </w:tc>
         <w:tc>
           <w:tcPr>
-            <w:tcW w:w="7947" w:type="dxa"/>
+            <w:tcW w:w="8330" w:type="dxa"/>
           </w:tcPr>
           <w:p>
             <w:pPr>
@@ -7289,6 +7362,14 @@
               </w:rPr>
               <w:t>La directora de la Oficina Ejecutiva de Desarrollo de Sistemas era la que asumía la dirección de todos los proyectos institucionales, de censos y externos.</w:t>
             </w:r>
+            <w:r>
+              <w:rPr>
+                <w:rFonts w:ascii="Arial Narrow" w:hAnsi="Arial Narrow"/>
+                <w:sz w:val="22"/>
+                <w:szCs w:val="22"/>
+              </w:rPr>
+              <w:t xml:space="preserve"> </w:t>
+            </w:r>
           </w:p>
           <w:p>
             <w:pPr>
@@ -7301,6 +7382,26 @@
                 <w:szCs w:val="22"/>
               </w:rPr>
             </w:pPr>
+            <w:r>
+              <w:rPr>
+                <w:rFonts w:ascii="Arial Narrow" w:hAnsi="Arial Narrow"/>
+                <w:sz w:val="22"/>
+                <w:szCs w:val="22"/>
+              </w:rPr>
+              <w:t>Al tener un jefe sólo para proyectos institucionales se ha visto que hay una mejor gestión del proyecto principalmente en la obtención de requerimientos y control del cronograma.</w:t>
+            </w:r>
+          </w:p>
+          <w:p>
+            <w:pPr>
+              <w:pStyle w:val="Prrafodelista1"/>
+              <w:ind w:left="0"/>
+              <w:jc w:val="both"/>
+              <w:rPr>
+                <w:rFonts w:ascii="Arial Narrow" w:hAnsi="Arial Narrow"/>
+                <w:sz w:val="22"/>
+                <w:szCs w:val="22"/>
+              </w:rPr>
+            </w:pPr>
           </w:p>
         </w:tc>
       </w:tr>
@@ -7329,7 +7430,7 @@
         </w:tc>
         <w:tc>
           <w:tcPr>
-            <w:tcW w:w="7947" w:type="dxa"/>
+            <w:tcW w:w="8330" w:type="dxa"/>
           </w:tcPr>
           <w:p>
             <w:pPr>
@@ -7350,7 +7451,6 @@
               <w:spacing w:before="120" w:after="120"/>
               <w:rPr>
                 <w:rFonts w:ascii="Arial Narrow" w:hAnsi="Arial Narrow"/>
-                <w:lang w:val="es-ES_tradnl" w:eastAsia="es-ES"/>
               </w:rPr>
             </w:pPr>
             <w:r>
@@ -7358,6 +7458,21 @@
                 <w:rFonts w:ascii="Arial Narrow" w:hAnsi="Arial Narrow"/>
               </w:rPr>
               <w:t xml:space="preserve">Antes los requerimientos se indicaban directamente al programador y al final no se cumplía con todo lo solicitado, el desarrollo del sistema tomaba más tiempo y se pedían cambios durante el desarrollo. Ahora el analista canaliza el requerimiento y negocia con los usuarios. </w:t>
+            </w:r>
+          </w:p>
+          <w:p>
+            <w:pPr>
+              <w:spacing w:before="120" w:after="120"/>
+              <w:rPr>
+                <w:rFonts w:ascii="Arial Narrow" w:hAnsi="Arial Narrow"/>
+                <w:lang w:val="es-ES_tradnl" w:eastAsia="es-ES"/>
+              </w:rPr>
+            </w:pPr>
+            <w:r>
+              <w:rPr>
+                <w:rFonts w:ascii="Arial Narrow" w:hAnsi="Arial Narrow"/>
+              </w:rPr>
+              <w:t>Esto ha permitido mejorar en la definición de requerimientos, gestionar cambios y mejor análisis previo al desarrollo dando como resultado una mejor calidad en los entregables.</w:t>
             </w:r>
           </w:p>
         </w:tc>
@@ -7387,7 +7502,7 @@
         </w:tc>
         <w:tc>
           <w:tcPr>
-            <w:tcW w:w="7947" w:type="dxa"/>
+            <w:tcW w:w="8330" w:type="dxa"/>
           </w:tcPr>
           <w:p>
             <w:pPr>
@@ -7400,6 +7515,19 @@
                 <w:rFonts w:ascii="Arial Narrow" w:hAnsi="Arial Narrow"/>
               </w:rPr>
               <w:t>Se realizan reuniones de coordinación para definir requerimientos y elaborar un informe de coordinación. En estas reuniones participa el analista del proyecto y el cliente.</w:t>
+            </w:r>
+          </w:p>
+          <w:p>
+            <w:pPr>
+              <w:rPr>
+                <w:rFonts w:ascii="Arial Narrow" w:hAnsi="Arial Narrow"/>
+              </w:rPr>
+            </w:pPr>
+            <w:r>
+              <w:rPr>
+                <w:rFonts w:ascii="Arial Narrow" w:hAnsi="Arial Narrow"/>
+              </w:rPr>
+              <w:t>El definir los requerimientos con el cliente ha permitido que se defina mejor el alcance y funcionalidades requeridas llegando a acuerdos que  evitan el retrabajo en el desarrollo.</w:t>
             </w:r>
           </w:p>
         </w:tc>
@@ -7429,7 +7557,7 @@
         </w:tc>
         <w:tc>
           <w:tcPr>
-            <w:tcW w:w="7947" w:type="dxa"/>
+            <w:tcW w:w="8330" w:type="dxa"/>
           </w:tcPr>
           <w:p>
             <w:pPr>
@@ -7490,21 +7618,49 @@
         </w:tc>
         <w:tc>
           <w:tcPr>
-            <w:tcW w:w="7947" w:type="dxa"/>
+            <w:tcW w:w="8330" w:type="dxa"/>
           </w:tcPr>
           <w:p>
             <w:pPr>
               <w:spacing w:before="120" w:after="120"/>
               <w:rPr>
                 <w:rFonts w:ascii="Arial Narrow" w:hAnsi="Arial Narrow"/>
-                <w:lang w:val="es-ES_tradnl" w:eastAsia="es-ES"/>
-              </w:rPr>
-            </w:pPr>
-            <w:r>
-              <w:rPr>
-                <w:rFonts w:ascii="Arial Narrow" w:hAnsi="Arial Narrow"/>
-              </w:rPr>
-              <w:t>Se empieza la utilización estándares de desarrollo y Frameworks para el desarrollo de proyectos en java y PHP para mejor reutilización de componentes y mantenimiento de las aplicaciones.</w:t>
+              </w:rPr>
+            </w:pPr>
+            <w:r>
+              <w:rPr>
+                <w:rFonts w:ascii="Arial Narrow" w:hAnsi="Arial Narrow"/>
+              </w:rPr>
+              <w:t xml:space="preserve">Se empieza la utilización estándares de desarrollo y </w:t>
+            </w:r>
+            <w:proofErr w:type="spellStart"/>
+            <w:r>
+              <w:rPr>
+                <w:rFonts w:ascii="Arial Narrow" w:hAnsi="Arial Narrow"/>
+              </w:rPr>
+              <w:t>Frameworks</w:t>
+            </w:r>
+            <w:proofErr w:type="spellEnd"/>
+            <w:r>
+              <w:rPr>
+                <w:rFonts w:ascii="Arial Narrow" w:hAnsi="Arial Narrow"/>
+              </w:rPr>
+              <w:t xml:space="preserve"> para el desarrollo de proyectos en java y PHP para mejor reutilización de componentes y mantenimiento de las aplicaciones.</w:t>
+            </w:r>
+          </w:p>
+          <w:p>
+            <w:pPr>
+              <w:spacing w:before="120" w:after="120"/>
+              <w:rPr>
+                <w:rFonts w:ascii="Arial Narrow" w:hAnsi="Arial Narrow"/>
+                <w:lang w:val="es-ES_tradnl" w:eastAsia="es-ES"/>
+              </w:rPr>
+            </w:pPr>
+            <w:r>
+              <w:rPr>
+                <w:rFonts w:ascii="Arial Narrow" w:hAnsi="Arial Narrow"/>
+              </w:rPr>
+              <w:t>Esto ha permitido que el equipo técnico tenga un mejor conocimiento del proyecto, disminuir horas dedicadas a actividades por la reutilización de componentes y establecer estándares para una mejor codificación y documentación facilitando los mantenimientos.</w:t>
             </w:r>
           </w:p>
         </w:tc>
@@ -7537,7 +7693,7 @@
         </w:tc>
         <w:tc>
           <w:tcPr>
-            <w:tcW w:w="7947" w:type="dxa"/>
+            <w:tcW w:w="8330" w:type="dxa"/>
           </w:tcPr>
           <w:p>
             <w:pPr>
@@ -7559,27 +7715,29 @@
               <w:t>Se empieza a realizar el control de versiones de fuentes y documentación para facilitar los cambios en  los sistemas desarrollados.</w:t>
             </w:r>
           </w:p>
+          <w:p>
+            <w:pPr>
+              <w:pStyle w:val="Prrafodelista1"/>
+              <w:ind w:left="0"/>
+              <w:jc w:val="both"/>
+              <w:rPr>
+                <w:rFonts w:ascii="Arial Narrow" w:hAnsi="Arial Narrow"/>
+                <w:sz w:val="22"/>
+                <w:szCs w:val="22"/>
+              </w:rPr>
+            </w:pPr>
+            <w:r>
+              <w:rPr>
+                <w:rFonts w:ascii="Arial Narrow" w:hAnsi="Arial Narrow"/>
+                <w:sz w:val="22"/>
+                <w:szCs w:val="22"/>
+              </w:rPr>
+              <w:t>Esto ha permitido facilitar los mantenimientos o cambios de los sistemas institucionales mediante el control de las versiones y ubicación exacta de los entregables en un archivo Excel.</w:t>
+            </w:r>
+          </w:p>
         </w:tc>
       </w:tr>
     </w:tbl>
-    <w:p>
-      <w:pPr>
-        <w:pStyle w:val="Prrafodelista"/>
-        <w:contextualSpacing/>
-        <w:rPr>
-          <w:rFonts w:ascii="Arial Narrow" w:hAnsi="Arial Narrow"/>
-        </w:rPr>
-      </w:pPr>
-    </w:p>
-    <w:p>
-      <w:pPr>
-        <w:pStyle w:val="Prrafodelista"/>
-        <w:contextualSpacing/>
-        <w:rPr>
-          <w:rFonts w:ascii="Arial Narrow" w:hAnsi="Arial Narrow"/>
-        </w:rPr>
-      </w:pPr>
-    </w:p>
     <w:p>
       <w:pPr>
         <w:pStyle w:val="Ttulo2"/>
@@ -7765,7 +7923,13 @@
         <w:rPr>
           <w:rFonts w:ascii="Arial Narrow" w:hAnsi="Arial Narrow"/>
         </w:rPr>
-        <w:t>Luego de evaluación realizada se puede concluir que es de interés de la Oficina Ejecutiva de Desarrollo de Sistemas incorporar acciones que permitan el desarrollo de software de mayor calidad. La contratación de analistas ha sido un aspecto clave para la mejora en la gestión de requerimientos y control durante el desarrollo de sistemas. Se ha involucrado más al equipo técnico en la definición de requerimientos y análisis de factibilidad. Se hace evidente que en el equipo técnico hay interés de incorporar buenas prácticas de desarrollo que permitan la mayor reutilización y faciliten los mantenimientos de sistemas desarrollados.</w:t>
+        <w:t xml:space="preserve">Como hemos visto </w:t>
+      </w:r>
+      <w:r>
+        <w:rPr>
+          <w:rFonts w:ascii="Arial Narrow" w:hAnsi="Arial Narrow"/>
+        </w:rPr>
+        <w:t>es de interés de la Oficina Ejecutiva de Desarrollo de Sistemas incorporar acciones que permitan el desarrollo de software de mayor calidad. La contratación de analistas ha sido un aspecto clave para la mejora en la gestión de requerimientos y control durante el desarrollo de sistemas. Se ha involucrado más al equipo técnico en la definición de requerimientos y análisis de factibilidad. Se hace evidente que en el equipo técnico hay interés de incorporar buenas prácticas de desarrollo que permitan la mayor reutilización y faciliten los mantenimientos de sistemas desarrollados.</w:t>
       </w:r>
     </w:p>
     <w:p>
@@ -8491,7 +8655,21 @@
         <w:rPr>
           <w:rFonts w:ascii="Arial Narrow" w:hAnsi="Arial Narrow"/>
         </w:rPr>
-        <w:t>Establecer criterios para priorizar los requerimientos de los usuarios. Además, todos los requerimientos en general deben ser conocidos por  toda el área desarrollo. Ello ayudará a que miembros de otros proyectos identifiquen componentes comunes, requerimientos asociados, nuevos stakeholders, etc.</w:t>
+        <w:t xml:space="preserve">Establecer criterios para priorizar los requerimientos de los usuarios. Además, todos los requerimientos en general deben ser conocidos por  toda el área desarrollo. Ello ayudará a que miembros de otros proyectos identifiquen componentes comunes, requerimientos asociados, nuevos </w:t>
+      </w:r>
+      <w:proofErr w:type="spellStart"/>
+      <w:r>
+        <w:rPr>
+          <w:rFonts w:ascii="Arial Narrow" w:hAnsi="Arial Narrow"/>
+        </w:rPr>
+        <w:t>stakeholders</w:t>
+      </w:r>
+      <w:proofErr w:type="spellEnd"/>
+      <w:r>
+        <w:rPr>
+          <w:rFonts w:ascii="Arial Narrow" w:hAnsi="Arial Narrow"/>
+        </w:rPr>
+        <w:t>, etc.</w:t>
       </w:r>
     </w:p>
     <w:p>
@@ -8754,8 +8932,16 @@
         <w:rPr>
           <w:rFonts w:ascii="Arial Narrow" w:hAnsi="Arial Narrow"/>
         </w:rPr>
-        <w:t>Analista programador Senior</w:t>
+        <w:t xml:space="preserve">Analista programador </w:t>
       </w:r>
+      <w:proofErr w:type="spellStart"/>
+      <w:r>
+        <w:rPr>
+          <w:rFonts w:ascii="Arial Narrow" w:hAnsi="Arial Narrow"/>
+        </w:rPr>
+        <w:t>Senior</w:t>
+      </w:r>
+      <w:proofErr w:type="spellEnd"/>
     </w:p>
     <w:p>
       <w:pPr>
@@ -9028,9 +9214,20 @@
           <w:sz w:val="22"/>
           <w:szCs w:val="22"/>
         </w:rPr>
-        <w:t>Project Planning</w:t>
+        <w:t xml:space="preserve">Project </w:t>
+      </w:r>
+      <w:proofErr w:type="spellStart"/>
+      <w:r>
+        <w:rPr>
+          <w:rFonts w:ascii="Arial Narrow" w:hAnsi="Arial Narrow"/>
+          <w:i w:val="0"/>
+          <w:sz w:val="22"/>
+          <w:szCs w:val="22"/>
+        </w:rPr>
+        <w:t>Planning</w:t>
       </w:r>
       <w:bookmarkEnd w:id="62"/>
+      <w:proofErr w:type="spellEnd"/>
     </w:p>
     <w:p>
       <w:pPr>
@@ -9134,13 +9331,23 @@
                 <w:lang w:eastAsia="es-ES"/>
               </w:rPr>
             </w:pPr>
+            <w:proofErr w:type="spellStart"/>
             <w:r>
               <w:rPr>
                 <w:rFonts w:ascii="Arial Narrow" w:hAnsi="Arial Narrow" w:cs="Arial"/>
                 <w:b/>
                 <w:lang w:eastAsia="es-ES"/>
               </w:rPr>
-              <w:t>Rpta.</w:t>
+              <w:t>Rpta</w:t>
+            </w:r>
+            <w:proofErr w:type="spellEnd"/>
+            <w:r>
+              <w:rPr>
+                <w:rFonts w:ascii="Arial Narrow" w:hAnsi="Arial Narrow" w:cs="Arial"/>
+                <w:b/>
+                <w:lang w:eastAsia="es-ES"/>
+              </w:rPr>
+              <w:t>.</w:t>
             </w:r>
           </w:p>
         </w:tc>
@@ -9276,7 +9483,23 @@
                 <w:rFonts w:ascii="Arial Narrow" w:hAnsi="Arial Narrow"/>
                 <w:lang w:val="es-ES_tradnl" w:eastAsia="es-ES"/>
               </w:rPr>
-              <w:t>¿Está descrito en algún lugar cuál es el alcance del proyecto en alto nivel, pero que cubra todo lo que se tiene que hacer?  y ¿El documento es aprobado por alguna autoridad del proyecto?</w:t>
+              <w:t xml:space="preserve">¿Está descrito en algún lugar cuál es el alcance del proyecto en alto nivel, pero que cubra todo lo que se tiene que hacer?  </w:t>
+            </w:r>
+            <w:proofErr w:type="gramStart"/>
+            <w:r>
+              <w:rPr>
+                <w:rFonts w:ascii="Arial Narrow" w:hAnsi="Arial Narrow"/>
+                <w:lang w:val="es-ES_tradnl" w:eastAsia="es-ES"/>
+              </w:rPr>
+              <w:t>y</w:t>
+            </w:r>
+            <w:proofErr w:type="gramEnd"/>
+            <w:r>
+              <w:rPr>
+                <w:rFonts w:ascii="Arial Narrow" w:hAnsi="Arial Narrow"/>
+                <w:lang w:val="es-ES_tradnl" w:eastAsia="es-ES"/>
+              </w:rPr>
+              <w:t xml:space="preserve"> ¿El documento es aprobado por alguna autoridad del proyecto?</w:t>
             </w:r>
           </w:p>
         </w:tc>
@@ -9470,7 +9693,23 @@
                 <w:rFonts w:ascii="Arial Narrow" w:hAnsi="Arial Narrow"/>
                 <w:lang w:val="es-ES_tradnl" w:eastAsia="es-ES"/>
               </w:rPr>
-              <w:t>¿Existe alguna definición que señale cuáles son los ciclos de vida posibles? ¿se utilizan?</w:t>
+              <w:t>¿Existe alguna definición que señale cuáles son los ciclos de vida posibles? ¿</w:t>
+            </w:r>
+            <w:proofErr w:type="gramStart"/>
+            <w:r>
+              <w:rPr>
+                <w:rFonts w:ascii="Arial Narrow" w:hAnsi="Arial Narrow"/>
+                <w:lang w:val="es-ES_tradnl" w:eastAsia="es-ES"/>
+              </w:rPr>
+              <w:t>se</w:t>
+            </w:r>
+            <w:proofErr w:type="gramEnd"/>
+            <w:r>
+              <w:rPr>
+                <w:rFonts w:ascii="Arial Narrow" w:hAnsi="Arial Narrow"/>
+                <w:lang w:val="es-ES_tradnl" w:eastAsia="es-ES"/>
+              </w:rPr>
+              <w:t xml:space="preserve"> utilizan?</w:t>
             </w:r>
           </w:p>
         </w:tc>
@@ -9566,7 +9805,39 @@
                 <w:rFonts w:ascii="Arial Narrow" w:hAnsi="Arial Narrow"/>
                 <w:lang w:val="es-ES_tradnl" w:eastAsia="es-ES"/>
               </w:rPr>
-              <w:t>¿Se calcula el estimado utilizando algún procedimiento (además del juicio de experto)? ¿se toma en cuenta la información histórica? ¿se conoce bajo qué supuestos se estimó?</w:t>
+              <w:t>¿Se calcula el estimado utilizando algún procedimiento (además del juicio de experto)? ¿</w:t>
+            </w:r>
+            <w:proofErr w:type="gramStart"/>
+            <w:r>
+              <w:rPr>
+                <w:rFonts w:ascii="Arial Narrow" w:hAnsi="Arial Narrow"/>
+                <w:lang w:val="es-ES_tradnl" w:eastAsia="es-ES"/>
+              </w:rPr>
+              <w:t>se</w:t>
+            </w:r>
+            <w:proofErr w:type="gramEnd"/>
+            <w:r>
+              <w:rPr>
+                <w:rFonts w:ascii="Arial Narrow" w:hAnsi="Arial Narrow"/>
+                <w:lang w:val="es-ES_tradnl" w:eastAsia="es-ES"/>
+              </w:rPr>
+              <w:t xml:space="preserve"> toma en cuenta la información histórica? ¿</w:t>
+            </w:r>
+            <w:proofErr w:type="gramStart"/>
+            <w:r>
+              <w:rPr>
+                <w:rFonts w:ascii="Arial Narrow" w:hAnsi="Arial Narrow"/>
+                <w:lang w:val="es-ES_tradnl" w:eastAsia="es-ES"/>
+              </w:rPr>
+              <w:t>se</w:t>
+            </w:r>
+            <w:proofErr w:type="gramEnd"/>
+            <w:r>
+              <w:rPr>
+                <w:rFonts w:ascii="Arial Narrow" w:hAnsi="Arial Narrow"/>
+                <w:lang w:val="es-ES_tradnl" w:eastAsia="es-ES"/>
+              </w:rPr>
+              <w:t xml:space="preserve"> conoce bajo qué supuestos se estimó?</w:t>
             </w:r>
           </w:p>
           <w:p>
@@ -9844,7 +10115,23 @@
                 <w:rFonts w:ascii="Arial Narrow" w:hAnsi="Arial Narrow"/>
                 <w:lang w:val="es-ES_tradnl" w:eastAsia="es-ES"/>
               </w:rPr>
-              <w:t>Para los proyecto se establecen cronogramas de trabajo, en los que se incluyen la mayoría de las actividades, pero algunas relacionadas a la gestión o que dependen de otras áreas o stakeholders, no son consideradas. En dichos cronogramas, si se contemplan las dependencias entre actividades, personas asignadas y los hitos más importantes del proyecto. Por otro lado, el tiempo asignado a cada actividad no está basado siempre en el esfuerzo, pues muchas veces se basa en los plazos de entrega.</w:t>
+              <w:t xml:space="preserve">Para los proyecto se establecen cronogramas de trabajo, en los que se incluyen la mayoría de las actividades, pero algunas relacionadas a la gestión o que dependen de otras áreas o </w:t>
+            </w:r>
+            <w:proofErr w:type="spellStart"/>
+            <w:r>
+              <w:rPr>
+                <w:rFonts w:ascii="Arial Narrow" w:hAnsi="Arial Narrow"/>
+                <w:lang w:val="es-ES_tradnl" w:eastAsia="es-ES"/>
+              </w:rPr>
+              <w:t>stakeholders</w:t>
+            </w:r>
+            <w:proofErr w:type="spellEnd"/>
+            <w:r>
+              <w:rPr>
+                <w:rFonts w:ascii="Arial Narrow" w:hAnsi="Arial Narrow"/>
+                <w:lang w:val="es-ES_tradnl" w:eastAsia="es-ES"/>
+              </w:rPr>
+              <w:t>, no son consideradas. En dichos cronogramas, si se contemplan las dependencias entre actividades, personas asignadas y los hitos más importantes del proyecto. Por otro lado, el tiempo asignado a cada actividad no está basado siempre en el esfuerzo, pues muchas veces se basa en los plazos de entrega.</w:t>
             </w:r>
           </w:p>
         </w:tc>
@@ -9993,8 +10280,49 @@
                 <w:rFonts w:ascii="Arial Narrow" w:hAnsi="Arial Narrow"/>
                 <w:lang w:val="es-ES_tradnl" w:eastAsia="es-ES"/>
               </w:rPr>
-              <w:t>¿Existe un plan de datos del proyecto? ¿Se sabe qué información se debe recolectar y cuál generar? ¿Se establecen los niveles de acceso? ¿Se tienen niveles de control de cambio (ej. Versionamiento)  para los entregables que lo requieran?</w:t>
-            </w:r>
+              <w:t xml:space="preserve">¿Existe un plan de datos del proyecto? ¿Se sabe qué información se debe recolectar y cuál generar? ¿Se establecen los niveles de acceso? </w:t>
+            </w:r>
+            <w:proofErr w:type="gramStart"/>
+            <w:r>
+              <w:rPr>
+                <w:rFonts w:ascii="Arial Narrow" w:hAnsi="Arial Narrow"/>
+                <w:lang w:val="es-ES_tradnl" w:eastAsia="es-ES"/>
+              </w:rPr>
+              <w:t>¿</w:t>
+            </w:r>
+            <w:proofErr w:type="gramEnd"/>
+            <w:r>
+              <w:rPr>
+                <w:rFonts w:ascii="Arial Narrow" w:hAnsi="Arial Narrow"/>
+                <w:lang w:val="es-ES_tradnl" w:eastAsia="es-ES"/>
+              </w:rPr>
+              <w:t xml:space="preserve">Se tienen niveles de control de cambio (ej. </w:t>
+            </w:r>
+            <w:proofErr w:type="spellStart"/>
+            <w:r>
+              <w:rPr>
+                <w:rFonts w:ascii="Arial Narrow" w:hAnsi="Arial Narrow"/>
+                <w:lang w:val="es-ES_tradnl" w:eastAsia="es-ES"/>
+              </w:rPr>
+              <w:t>Versionamiento</w:t>
+            </w:r>
+            <w:proofErr w:type="spellEnd"/>
+            <w:r>
+              <w:rPr>
+                <w:rFonts w:ascii="Arial Narrow" w:hAnsi="Arial Narrow"/>
+                <w:lang w:val="es-ES_tradnl" w:eastAsia="es-ES"/>
+              </w:rPr>
+              <w:t>)  para los entregables que lo requieran</w:t>
+            </w:r>
+            <w:proofErr w:type="gramStart"/>
+            <w:r>
+              <w:rPr>
+                <w:rFonts w:ascii="Arial Narrow" w:hAnsi="Arial Narrow"/>
+                <w:lang w:val="es-ES_tradnl" w:eastAsia="es-ES"/>
+              </w:rPr>
+              <w:t>?</w:t>
+            </w:r>
+            <w:proofErr w:type="gramEnd"/>
           </w:p>
         </w:tc>
         <w:tc>
@@ -10386,7 +10714,23 @@
                 <w:rFonts w:ascii="Arial Narrow" w:hAnsi="Arial Narrow"/>
                 <w:lang w:val="es-ES_tradnl" w:eastAsia="es-ES"/>
               </w:rPr>
-              <w:t>¿Se identifican los stakeholders relevantes de todas las fases del proyecto? ¿Cómo se sabe cuáles son? ¿Dónde se registra el resultado de la planificación?</w:t>
+              <w:t xml:space="preserve">¿Se identifican los </w:t>
+            </w:r>
+            <w:proofErr w:type="spellStart"/>
+            <w:r>
+              <w:rPr>
+                <w:rFonts w:ascii="Arial Narrow" w:hAnsi="Arial Narrow"/>
+                <w:lang w:val="es-ES_tradnl" w:eastAsia="es-ES"/>
+              </w:rPr>
+              <w:t>stakeholders</w:t>
+            </w:r>
+            <w:proofErr w:type="spellEnd"/>
+            <w:r>
+              <w:rPr>
+                <w:rFonts w:ascii="Arial Narrow" w:hAnsi="Arial Narrow"/>
+                <w:lang w:val="es-ES_tradnl" w:eastAsia="es-ES"/>
+              </w:rPr>
+              <w:t xml:space="preserve"> relevantes de todas las fases del proyecto? ¿Cómo se sabe cuáles son? ¿Dónde se registra el resultado de la planificación?</w:t>
             </w:r>
           </w:p>
         </w:tc>
@@ -11719,7 +12063,23 @@
                 <w:rFonts w:ascii="Arial Narrow" w:hAnsi="Arial Narrow"/>
                 <w:lang w:val="es-ES_tradnl" w:eastAsia="es-ES"/>
               </w:rPr>
-              <w:t>Si se realiza versionamiento de los documentos y entregables del proyecto, incluidos los de la etapa de planificación. Además, en cada uno de los documento se identifica los cambio realizados en cada versión.</w:t>
+              <w:t xml:space="preserve">Si se realiza </w:t>
+            </w:r>
+            <w:proofErr w:type="spellStart"/>
+            <w:r>
+              <w:rPr>
+                <w:rFonts w:ascii="Arial Narrow" w:hAnsi="Arial Narrow"/>
+                <w:lang w:val="es-ES_tradnl" w:eastAsia="es-ES"/>
+              </w:rPr>
+              <w:t>versionamiento</w:t>
+            </w:r>
+            <w:proofErr w:type="spellEnd"/>
+            <w:r>
+              <w:rPr>
+                <w:rFonts w:ascii="Arial Narrow" w:hAnsi="Arial Narrow"/>
+                <w:lang w:val="es-ES_tradnl" w:eastAsia="es-ES"/>
+              </w:rPr>
+              <w:t xml:space="preserve"> de los documentos y entregables del proyecto, incluidos los de la etapa de planificación. Además, en cada uno de los documento se identifica los cambio realizados en cada versión.</w:t>
             </w:r>
           </w:p>
         </w:tc>
@@ -12213,7 +12573,27 @@
           <w:szCs w:val="22"/>
         </w:rPr>
         <w:lastRenderedPageBreak/>
-        <w:t>Project Monitoring and Control</w:t>
+        <w:t xml:space="preserve">Project </w:t>
+      </w:r>
+      <w:proofErr w:type="spellStart"/>
+      <w:r>
+        <w:rPr>
+          <w:rFonts w:ascii="Arial Narrow" w:hAnsi="Arial Narrow"/>
+          <w:i w:val="0"/>
+          <w:sz w:val="22"/>
+          <w:szCs w:val="22"/>
+        </w:rPr>
+        <w:t>Monitoring</w:t>
+      </w:r>
+      <w:proofErr w:type="spellEnd"/>
+      <w:r>
+        <w:rPr>
+          <w:rFonts w:ascii="Arial Narrow" w:hAnsi="Arial Narrow"/>
+          <w:i w:val="0"/>
+          <w:sz w:val="22"/>
+          <w:szCs w:val="22"/>
+        </w:rPr>
+        <w:t xml:space="preserve"> and Control</w:t>
       </w:r>
       <w:bookmarkEnd w:id="63"/>
     </w:p>
@@ -12319,6 +12699,7 @@
                 <w:lang w:eastAsia="es-ES"/>
               </w:rPr>
             </w:pPr>
+            <w:proofErr w:type="spellStart"/>
             <w:r>
               <w:rPr>
                 <w:rFonts w:ascii="Arial Narrow" w:hAnsi="Arial Narrow" w:cs="Arial"/>
@@ -12327,6 +12708,7 @@
               </w:rPr>
               <w:t>Rpta</w:t>
             </w:r>
+            <w:proofErr w:type="spellEnd"/>
           </w:p>
         </w:tc>
         <w:tc>
@@ -12843,7 +13225,23 @@
                 <w:rFonts w:ascii="Arial Narrow" w:hAnsi="Arial Narrow"/>
                 <w:lang w:val="es-ES_tradnl" w:eastAsia="es-ES"/>
               </w:rPr>
-              <w:t>¿Se verifica el cumplimiento de las reglas de resguardo (niveles de acceso, backup)?</w:t>
+              <w:t xml:space="preserve">¿Se verifica el cumplimiento de las reglas de resguardo (niveles de acceso, </w:t>
+            </w:r>
+            <w:proofErr w:type="spellStart"/>
+            <w:r>
+              <w:rPr>
+                <w:rFonts w:ascii="Arial Narrow" w:hAnsi="Arial Narrow"/>
+                <w:lang w:val="es-ES_tradnl" w:eastAsia="es-ES"/>
+              </w:rPr>
+              <w:t>backup</w:t>
+            </w:r>
+            <w:proofErr w:type="spellEnd"/>
+            <w:r>
+              <w:rPr>
+                <w:rFonts w:ascii="Arial Narrow" w:hAnsi="Arial Narrow"/>
+                <w:lang w:val="es-ES_tradnl" w:eastAsia="es-ES"/>
+              </w:rPr>
+              <w:t>)?</w:t>
             </w:r>
           </w:p>
           <w:p>
@@ -12968,7 +13366,23 @@
                 <w:rFonts w:ascii="Arial Narrow" w:hAnsi="Arial Narrow"/>
                 <w:lang w:val="es-ES_tradnl" w:eastAsia="es-ES"/>
               </w:rPr>
-              <w:t>¿Se hace seguimiento a la participación de los stakeholders identificados?</w:t>
+              <w:t xml:space="preserve">¿Se hace seguimiento a la participación de los </w:t>
+            </w:r>
+            <w:proofErr w:type="spellStart"/>
+            <w:r>
+              <w:rPr>
+                <w:rFonts w:ascii="Arial Narrow" w:hAnsi="Arial Narrow"/>
+                <w:lang w:val="es-ES_tradnl" w:eastAsia="es-ES"/>
+              </w:rPr>
+              <w:t>stakeholders</w:t>
+            </w:r>
+            <w:proofErr w:type="spellEnd"/>
+            <w:r>
+              <w:rPr>
+                <w:rFonts w:ascii="Arial Narrow" w:hAnsi="Arial Narrow"/>
+                <w:lang w:val="es-ES_tradnl" w:eastAsia="es-ES"/>
+              </w:rPr>
+              <w:t xml:space="preserve"> identificados?</w:t>
             </w:r>
           </w:p>
         </w:tc>
@@ -13164,7 +13578,23 @@
                 <w:rFonts w:ascii="Arial Narrow" w:hAnsi="Arial Narrow"/>
                 <w:lang w:val="es-ES_tradnl" w:eastAsia="es-ES"/>
               </w:rPr>
-              <w:t>¿Se tienen reuniones formales con el cliente y otros stakeholders relevantes para revisar el estado del proyecto en hitos predeterminados?</w:t>
+              <w:t xml:space="preserve">¿Se tienen reuniones formales con el cliente y otros </w:t>
+            </w:r>
+            <w:proofErr w:type="spellStart"/>
+            <w:r>
+              <w:rPr>
+                <w:rFonts w:ascii="Arial Narrow" w:hAnsi="Arial Narrow"/>
+                <w:lang w:val="es-ES_tradnl" w:eastAsia="es-ES"/>
+              </w:rPr>
+              <w:t>stakeholders</w:t>
+            </w:r>
+            <w:proofErr w:type="spellEnd"/>
+            <w:r>
+              <w:rPr>
+                <w:rFonts w:ascii="Arial Narrow" w:hAnsi="Arial Narrow"/>
+                <w:lang w:val="es-ES_tradnl" w:eastAsia="es-ES"/>
+              </w:rPr>
+              <w:t xml:space="preserve"> relevantes para revisar el estado del proyecto en hitos predeterminados?</w:t>
             </w:r>
           </w:p>
           <w:p>
@@ -14870,6 +15300,7 @@
         </w:rPr>
       </w:pPr>
       <w:bookmarkStart w:id="64" w:name="_Toc337421450"/>
+      <w:proofErr w:type="spellStart"/>
       <w:r>
         <w:rPr>
           <w:rFonts w:ascii="Arial Narrow" w:hAnsi="Arial Narrow"/>
@@ -14878,7 +15309,17 @@
           <w:szCs w:val="22"/>
         </w:rPr>
         <w:lastRenderedPageBreak/>
-        <w:t xml:space="preserve">Requirements </w:t>
+        <w:t>Requirements</w:t>
+      </w:r>
+      <w:proofErr w:type="spellEnd"/>
+      <w:r>
+        <w:rPr>
+          <w:rFonts w:ascii="Arial Narrow" w:hAnsi="Arial Narrow"/>
+          <w:i w:val="0"/>
+          <w:sz w:val="22"/>
+          <w:szCs w:val="22"/>
+        </w:rPr>
+        <w:t xml:space="preserve"> </w:t>
       </w:r>
       <w:r>
         <w:rPr>
@@ -14996,13 +15437,23 @@
                 <w:lang w:eastAsia="es-ES"/>
               </w:rPr>
             </w:pPr>
+            <w:proofErr w:type="spellStart"/>
             <w:r>
               <w:rPr>
                 <w:rFonts w:ascii="Arial Narrow" w:hAnsi="Arial Narrow" w:cs="Arial"/>
                 <w:b/>
                 <w:lang w:eastAsia="es-ES"/>
               </w:rPr>
-              <w:t>Rpta.</w:t>
+              <w:t>Rpta</w:t>
+            </w:r>
+            <w:proofErr w:type="spellEnd"/>
+            <w:r>
+              <w:rPr>
+                <w:rFonts w:ascii="Arial Narrow" w:hAnsi="Arial Narrow" w:cs="Arial"/>
+                <w:b/>
+                <w:lang w:eastAsia="es-ES"/>
+              </w:rPr>
+              <w:t>.</w:t>
             </w:r>
           </w:p>
         </w:tc>
@@ -15268,7 +15719,23 @@
                 <w:rFonts w:ascii="Arial Narrow" w:hAnsi="Arial Narrow"/>
                 <w:lang w:val="es-ES_tradnl" w:eastAsia="es-ES"/>
               </w:rPr>
-              <w:t>¿Existe algún mecanismo que permita obtener el compromiso de los desarrolladores y testers con los requerimientos?</w:t>
+              <w:t xml:space="preserve">¿Existe algún mecanismo que permita obtener el compromiso de los desarrolladores y </w:t>
+            </w:r>
+            <w:proofErr w:type="spellStart"/>
+            <w:r>
+              <w:rPr>
+                <w:rFonts w:ascii="Arial Narrow" w:hAnsi="Arial Narrow"/>
+                <w:lang w:val="es-ES_tradnl" w:eastAsia="es-ES"/>
+              </w:rPr>
+              <w:t>testers</w:t>
+            </w:r>
+            <w:proofErr w:type="spellEnd"/>
+            <w:r>
+              <w:rPr>
+                <w:rFonts w:ascii="Arial Narrow" w:hAnsi="Arial Narrow"/>
+                <w:lang w:val="es-ES_tradnl" w:eastAsia="es-ES"/>
+              </w:rPr>
+              <w:t xml:space="preserve"> con los requerimientos?</w:t>
             </w:r>
           </w:p>
         </w:tc>
@@ -15313,7 +15780,23 @@
                 <w:rFonts w:ascii="Arial Narrow" w:hAnsi="Arial Narrow"/>
                 <w:lang w:val="es-ES_tradnl" w:eastAsia="es-ES"/>
               </w:rPr>
-              <w:t>Se realizan reuniones en las que no siempre participa el desarrollador ni el tester por lo tanto generalmente no están al tanto de las funcionalidades a desarrollar y por lo tanto no asumen compromisos.</w:t>
+              <w:t xml:space="preserve">Se realizan reuniones en las que no siempre participa el desarrollador ni el </w:t>
+            </w:r>
+            <w:proofErr w:type="spellStart"/>
+            <w:r>
+              <w:rPr>
+                <w:rFonts w:ascii="Arial Narrow" w:hAnsi="Arial Narrow"/>
+                <w:lang w:val="es-ES_tradnl" w:eastAsia="es-ES"/>
+              </w:rPr>
+              <w:t>tester</w:t>
+            </w:r>
+            <w:proofErr w:type="spellEnd"/>
+            <w:r>
+              <w:rPr>
+                <w:rFonts w:ascii="Arial Narrow" w:hAnsi="Arial Narrow"/>
+                <w:lang w:val="es-ES_tradnl" w:eastAsia="es-ES"/>
+              </w:rPr>
+              <w:t xml:space="preserve"> por lo tanto generalmente no están al tanto de las funcionalidades a desarrollar y por lo tanto no asumen compromisos.</w:t>
             </w:r>
           </w:p>
           <w:p>
@@ -15377,7 +15860,23 @@
                 <w:rFonts w:ascii="Arial Narrow" w:hAnsi="Arial Narrow"/>
                 <w:lang w:val="es-ES_tradnl" w:eastAsia="es-ES"/>
               </w:rPr>
-              <w:t>¿Se registran los cambios a la lista acordada de requerimientos? ¿Se evalúa el impacto por todos los posibles afectados? (desarrolladores, analistas, testers) ¿Se registra el impacto?</w:t>
+              <w:t xml:space="preserve">¿Se registran los cambios a la lista acordada de requerimientos? ¿Se evalúa el impacto por todos los posibles afectados? (desarrolladores, analistas, </w:t>
+            </w:r>
+            <w:proofErr w:type="spellStart"/>
+            <w:r>
+              <w:rPr>
+                <w:rFonts w:ascii="Arial Narrow" w:hAnsi="Arial Narrow"/>
+                <w:lang w:val="es-ES_tradnl" w:eastAsia="es-ES"/>
+              </w:rPr>
+              <w:t>testers</w:t>
+            </w:r>
+            <w:proofErr w:type="spellEnd"/>
+            <w:r>
+              <w:rPr>
+                <w:rFonts w:ascii="Arial Narrow" w:hAnsi="Arial Narrow"/>
+                <w:lang w:val="es-ES_tradnl" w:eastAsia="es-ES"/>
+              </w:rPr>
+              <w:t>) ¿Se registra el impacto?</w:t>
             </w:r>
           </w:p>
           <w:p>
@@ -16437,7 +16936,23 @@
                 <w:rFonts w:ascii="Arial Narrow" w:hAnsi="Arial Narrow"/>
                 <w:lang w:val="es-ES_tradnl" w:eastAsia="es-ES"/>
               </w:rPr>
-              <w:t>¿Los roles involucrados en el proceso de gestión de requerimientos, han recibido entrenamiento en el proceso establecido?</w:t>
+              <w:t xml:space="preserve">¿Los roles </w:t>
+            </w:r>
+            <w:proofErr w:type="gramStart"/>
+            <w:r>
+              <w:rPr>
+                <w:rFonts w:ascii="Arial Narrow" w:hAnsi="Arial Narrow"/>
+                <w:lang w:val="es-ES_tradnl" w:eastAsia="es-ES"/>
+              </w:rPr>
+              <w:t>involucrados</w:t>
+            </w:r>
+            <w:proofErr w:type="gramEnd"/>
+            <w:r>
+              <w:rPr>
+                <w:rFonts w:ascii="Arial Narrow" w:hAnsi="Arial Narrow"/>
+                <w:lang w:val="es-ES_tradnl" w:eastAsia="es-ES"/>
+              </w:rPr>
+              <w:t xml:space="preserve"> en el proceso de gestión de requerimientos, han recibido entrenamiento en el proceso establecido?</w:t>
             </w:r>
           </w:p>
           <w:p>
@@ -25776,7 +26291,47 @@
           <w:szCs w:val="22"/>
         </w:rPr>
         <w:lastRenderedPageBreak/>
-        <w:t>Trazabilidad del proceso con prácticas específicas de Project Planning (Gab)</w:t>
+        <w:t xml:space="preserve">Trazabilidad del proceso con prácticas específicas de Project </w:t>
+      </w:r>
+      <w:proofErr w:type="spellStart"/>
+      <w:r>
+        <w:rPr>
+          <w:rFonts w:ascii="Arial Narrow" w:hAnsi="Arial Narrow"/>
+          <w:i w:val="0"/>
+          <w:sz w:val="22"/>
+          <w:szCs w:val="22"/>
+        </w:rPr>
+        <w:t>Planning</w:t>
+      </w:r>
+      <w:proofErr w:type="spellEnd"/>
+      <w:r>
+        <w:rPr>
+          <w:rFonts w:ascii="Arial Narrow" w:hAnsi="Arial Narrow"/>
+          <w:i w:val="0"/>
+          <w:sz w:val="22"/>
+          <w:szCs w:val="22"/>
+        </w:rPr>
+        <w:t xml:space="preserve"> (</w:t>
+      </w:r>
+      <w:proofErr w:type="spellStart"/>
+      <w:r>
+        <w:rPr>
+          <w:rFonts w:ascii="Arial Narrow" w:hAnsi="Arial Narrow"/>
+          <w:i w:val="0"/>
+          <w:sz w:val="22"/>
+          <w:szCs w:val="22"/>
+        </w:rPr>
+        <w:t>Gab</w:t>
+      </w:r>
+      <w:proofErr w:type="spellEnd"/>
+      <w:r>
+        <w:rPr>
+          <w:rFonts w:ascii="Arial Narrow" w:hAnsi="Arial Narrow"/>
+          <w:i w:val="0"/>
+          <w:sz w:val="22"/>
+          <w:szCs w:val="22"/>
+        </w:rPr>
+        <w:t>)</w:t>
       </w:r>
       <w:bookmarkEnd w:id="77"/>
     </w:p>
@@ -29418,7 +29973,29 @@
                 <w:szCs w:val="16"/>
                 <w:lang w:val="es-PE" w:eastAsia="es-PE"/>
               </w:rPr>
-              <w:t>Conceptualizar y evaluar req.</w:t>
+              <w:t xml:space="preserve">Conceptualizar y evaluar </w:t>
+            </w:r>
+            <w:proofErr w:type="spellStart"/>
+            <w:r>
+              <w:rPr>
+                <w:rFonts w:eastAsia="Times New Roman" w:cs="Calibri"/>
+                <w:color w:val="000000"/>
+                <w:sz w:val="16"/>
+                <w:szCs w:val="16"/>
+                <w:lang w:val="es-PE" w:eastAsia="es-PE"/>
+              </w:rPr>
+              <w:t>req</w:t>
+            </w:r>
+            <w:proofErr w:type="spellEnd"/>
+            <w:r>
+              <w:rPr>
+                <w:rFonts w:eastAsia="Times New Roman" w:cs="Calibri"/>
+                <w:color w:val="000000"/>
+                <w:sz w:val="16"/>
+                <w:szCs w:val="16"/>
+                <w:lang w:val="es-PE" w:eastAsia="es-PE"/>
+              </w:rPr>
+              <w:t>.</w:t>
             </w:r>
           </w:p>
         </w:tc>
@@ -31710,7 +32287,29 @@
                 <w:szCs w:val="16"/>
                 <w:lang w:val="es-PE" w:eastAsia="es-PE"/>
               </w:rPr>
-              <w:t>Visar y enviar terminos de referencia a OTPP</w:t>
+              <w:t xml:space="preserve">Visar y enviar </w:t>
+            </w:r>
+            <w:proofErr w:type="spellStart"/>
+            <w:r>
+              <w:rPr>
+                <w:rFonts w:eastAsia="Times New Roman" w:cs="Calibri"/>
+                <w:color w:val="000000"/>
+                <w:sz w:val="16"/>
+                <w:szCs w:val="16"/>
+                <w:lang w:val="es-PE" w:eastAsia="es-PE"/>
+              </w:rPr>
+              <w:t>terminos</w:t>
+            </w:r>
+            <w:proofErr w:type="spellEnd"/>
+            <w:r>
+              <w:rPr>
+                <w:rFonts w:eastAsia="Times New Roman" w:cs="Calibri"/>
+                <w:color w:val="000000"/>
+                <w:sz w:val="16"/>
+                <w:szCs w:val="16"/>
+                <w:lang w:val="es-PE" w:eastAsia="es-PE"/>
+              </w:rPr>
+              <w:t xml:space="preserve"> de referencia a OTPP</w:t>
             </w:r>
           </w:p>
         </w:tc>
@@ -32283,7 +32882,29 @@
                 <w:szCs w:val="16"/>
                 <w:lang w:val="es-PE" w:eastAsia="es-PE"/>
               </w:rPr>
-              <w:t>Visar y envíar solicitud de Adquisiciones</w:t>
+              <w:t xml:space="preserve">Visar y </w:t>
+            </w:r>
+            <w:proofErr w:type="spellStart"/>
+            <w:r>
+              <w:rPr>
+                <w:rFonts w:eastAsia="Times New Roman" w:cs="Calibri"/>
+                <w:color w:val="000000"/>
+                <w:sz w:val="16"/>
+                <w:szCs w:val="16"/>
+                <w:lang w:val="es-PE" w:eastAsia="es-PE"/>
+              </w:rPr>
+              <w:t>envíar</w:t>
+            </w:r>
+            <w:proofErr w:type="spellEnd"/>
+            <w:r>
+              <w:rPr>
+                <w:rFonts w:eastAsia="Times New Roman" w:cs="Calibri"/>
+                <w:color w:val="000000"/>
+                <w:sz w:val="16"/>
+                <w:szCs w:val="16"/>
+                <w:lang w:val="es-PE" w:eastAsia="es-PE"/>
+              </w:rPr>
+              <w:t xml:space="preserve"> solicitud de Adquisiciones</w:t>
             </w:r>
           </w:p>
         </w:tc>
@@ -45111,7 +45732,29 @@
                 <w:szCs w:val="18"/>
                 <w:lang w:val="es-PE" w:eastAsia="es-PE"/>
               </w:rPr>
-              <w:t>De encontrar desvíos o cambios enviará un informe a la GP para que replanifique el Plan del Proyecto y actualice Diagrama de Gantt teniendo en cuenta:</w:t>
+              <w:t xml:space="preserve">De encontrar desvíos o cambios enviará un informe a la GP para que </w:t>
+            </w:r>
+            <w:proofErr w:type="spellStart"/>
+            <w:r>
+              <w:rPr>
+                <w:rFonts w:ascii="Arial Narrow" w:hAnsi="Arial Narrow" w:cs="Calibri"/>
+                <w:color w:val="000000"/>
+                <w:sz w:val="18"/>
+                <w:szCs w:val="18"/>
+                <w:lang w:val="es-PE" w:eastAsia="es-PE"/>
+              </w:rPr>
+              <w:t>replanifique</w:t>
+            </w:r>
+            <w:proofErr w:type="spellEnd"/>
+            <w:r>
+              <w:rPr>
+                <w:rFonts w:ascii="Arial Narrow" w:hAnsi="Arial Narrow" w:cs="Calibri"/>
+                <w:color w:val="000000"/>
+                <w:sz w:val="18"/>
+                <w:szCs w:val="18"/>
+                <w:lang w:val="es-PE" w:eastAsia="es-PE"/>
+              </w:rPr>
+              <w:t xml:space="preserve"> el Plan del Proyecto y actualice Diagrama de Gantt teniendo en cuenta:</w:t>
             </w:r>
           </w:p>
           <w:p>
@@ -45429,8 +46072,20 @@
                 <w:szCs w:val="18"/>
                 <w:lang w:val="es-PE" w:eastAsia="es-PE"/>
               </w:rPr>
-              <w:t>Esta actividad se realizará semanalmente o cuando reciba un informe de ocurrencia de algún riesgo..</w:t>
-            </w:r>
+              <w:t>Esta actividad se realizará semanalmente o cuando reciba un informe de ocurrencia de algún riesgo</w:t>
+            </w:r>
+            <w:proofErr w:type="gramStart"/>
+            <w:r>
+              <w:rPr>
+                <w:rFonts w:ascii="Arial Narrow" w:hAnsi="Arial Narrow" w:cs="Calibri"/>
+                <w:color w:val="000000"/>
+                <w:sz w:val="18"/>
+                <w:szCs w:val="18"/>
+                <w:lang w:val="es-PE" w:eastAsia="es-PE"/>
+              </w:rPr>
+              <w:t>..</w:t>
+            </w:r>
+            <w:proofErr w:type="gramEnd"/>
           </w:p>
           <w:p>
             <w:pPr>
@@ -46019,7 +46674,29 @@
                 <w:szCs w:val="18"/>
                 <w:lang w:val="es-PE" w:eastAsia="es-PE"/>
               </w:rPr>
-              <w:t>En caso determine que no se ha concluido, replanifica el proyecto, el control y monitoreo del mismo.</w:t>
+              <w:t xml:space="preserve">En caso determine que no se ha concluido, </w:t>
+            </w:r>
+            <w:proofErr w:type="spellStart"/>
+            <w:r>
+              <w:rPr>
+                <w:rFonts w:ascii="Arial Narrow" w:hAnsi="Arial Narrow" w:cs="Calibri"/>
+                <w:color w:val="000000"/>
+                <w:sz w:val="18"/>
+                <w:szCs w:val="18"/>
+                <w:lang w:val="es-PE" w:eastAsia="es-PE"/>
+              </w:rPr>
+              <w:t>replanifica</w:t>
+            </w:r>
+            <w:proofErr w:type="spellEnd"/>
+            <w:r>
+              <w:rPr>
+                <w:rFonts w:ascii="Arial Narrow" w:hAnsi="Arial Narrow" w:cs="Calibri"/>
+                <w:color w:val="000000"/>
+                <w:sz w:val="18"/>
+                <w:szCs w:val="18"/>
+                <w:lang w:val="es-PE" w:eastAsia="es-PE"/>
+              </w:rPr>
+              <w:t xml:space="preserve"> el proyecto, el control y monitoreo del mismo.</w:t>
             </w:r>
           </w:p>
           <w:p>
@@ -48774,7 +49451,29 @@
           <w:highlight w:val="yellow"/>
         </w:rPr>
         <w:lastRenderedPageBreak/>
-        <w:t>Trazabilidad del proceso con prácticas específicas de Project Monitoring and Control (Ceci)</w:t>
+        <w:t xml:space="preserve">Trazabilidad del proceso con prácticas específicas de Project </w:t>
+      </w:r>
+      <w:proofErr w:type="spellStart"/>
+      <w:r>
+        <w:rPr>
+          <w:rFonts w:ascii="Arial Narrow" w:hAnsi="Arial Narrow"/>
+          <w:i w:val="0"/>
+          <w:sz w:val="22"/>
+          <w:szCs w:val="22"/>
+          <w:highlight w:val="yellow"/>
+        </w:rPr>
+        <w:t>Monitoring</w:t>
+      </w:r>
+      <w:proofErr w:type="spellEnd"/>
+      <w:r>
+        <w:rPr>
+          <w:rFonts w:ascii="Arial Narrow" w:hAnsi="Arial Narrow"/>
+          <w:i w:val="0"/>
+          <w:sz w:val="22"/>
+          <w:szCs w:val="22"/>
+          <w:highlight w:val="yellow"/>
+        </w:rPr>
+        <w:t xml:space="preserve"> and Control (Ceci)</w:t>
       </w:r>
       <w:bookmarkEnd w:id="86"/>
     </w:p>
@@ -50538,7 +51237,7 @@
         <w:rStyle w:val="Nmerodepgina"/>
         <w:noProof/>
       </w:rPr>
-      <w:t>38</w:t>
+      <w:t>59</w:t>
     </w:r>
     <w:r>
       <w:rPr>
@@ -50589,7 +51288,7 @@
         <w:rStyle w:val="Nmerodepgina"/>
         <w:noProof/>
       </w:rPr>
-      <w:t>49</w:t>
+      <w:t>11</w:t>
     </w:r>
     <w:r>
       <w:rPr>
@@ -50626,7 +51325,7 @@
         <w:rStyle w:val="Nmerodepgina"/>
         <w:noProof/>
       </w:rPr>
-      <w:t>49</w:t>
+      <w:t>57</w:t>
     </w:r>
     <w:r>
       <w:rPr>
@@ -50682,7 +51381,7 @@
         <w:rStyle w:val="Nmerodepgina"/>
         <w:noProof/>
       </w:rPr>
-      <w:t>35</w:t>
+      <w:t>16</w:t>
     </w:r>
     <w:r>
       <w:rPr>
@@ -53951,6 +54650,7 @@
 
 <file path=word/charts/chart1.xml><?xml version="1.0" encoding="utf-8"?>
 <c:chartSpace xmlns:c="http://schemas.openxmlformats.org/drawingml/2006/chart" xmlns:a="http://schemas.openxmlformats.org/drawingml/2006/main" xmlns:r="http://schemas.openxmlformats.org/officeDocument/2006/relationships">
+  <c:date1904 val="1"/>
   <c:lang val="es-PE"/>
   <c:chart>
     <c:title>
@@ -54003,7 +54703,7 @@
               <c:idx val="0"/>
               <c:layout>
                 <c:manualLayout>
-                  <c:x val="-0.22281348400440967"/>
+                  <c:x val="-0.22281348400440976"/>
                   <c:y val="-6.3661392458939578E-2"/>
                 </c:manualLayout>
               </c:layout>
@@ -54013,7 +54713,7 @@
               <c:idx val="1"/>
               <c:layout>
                 <c:manualLayout>
-                  <c:x val="0.18524283220753868"/>
+                  <c:x val="0.18524283220753876"/>
                   <c:y val="-6.3661392458939578E-2"/>
                 </c:manualLayout>
               </c:layout>
@@ -54111,8 +54811,8 @@
         <c:manualLayout>
           <c:xMode val="edge"/>
           <c:yMode val="edge"/>
-          <c:x val="0.17373025499749897"/>
-          <c:y val="7.2633013896518842E-2"/>
+          <c:x val="0.17373025499749908"/>
+          <c:y val="7.2633013896518883E-2"/>
         </c:manualLayout>
       </c:layout>
     </c:title>
@@ -54142,8 +54842,8 @@
               <c:idx val="1"/>
               <c:layout>
                 <c:manualLayout>
-                  <c:x val="0.18633229240505542"/>
-                  <c:y val="-0.14930563640634442"/>
+                  <c:x val="0.18633229240505544"/>
+                  <c:y val="-0.14930563640634448"/>
                 </c:manualLayout>
               </c:layout>
               <c:showVal val="1"/>
@@ -54186,7 +54886,7 @@
                 <c:formatCode>0%</c:formatCode>
                 <c:ptCount val="2"/>
                 <c:pt idx="0">
-                  <c:v>0.23809523809523819</c:v>
+                  <c:v>0.2380952380952383</c:v>
                 </c:pt>
                 <c:pt idx="1">
                   <c:v>0.76190476190476186</c:v>
@@ -54247,8 +54947,8 @@
           <c:layoutTarget val="inner"/>
           <c:xMode val="edge"/>
           <c:yMode val="edge"/>
-          <c:x val="8.455284552845567E-2"/>
-          <c:y val="0.12266666666666677"/>
+          <c:x val="8.4552845528455753E-2"/>
+          <c:y val="0.1226666666666668"/>
           <c:w val="0.63294462582421163"/>
           <c:h val="0.80800000000000005"/>
         </c:manualLayout>
@@ -54263,8 +54963,8 @@
               <c:idx val="0"/>
               <c:layout>
                 <c:manualLayout>
-                  <c:x val="-0.12639626144292962"/>
-                  <c:y val="0.12042498687664061"/>
+                  <c:x val="-0.12639626144292973"/>
+                  <c:y val="0.12042498687664065"/>
                 </c:manualLayout>
               </c:layout>
               <c:showVal val="1"/>
@@ -54320,7 +55020,7 @@
                   <c:v>0.25</c:v>
                 </c:pt>
                 <c:pt idx="1">
-                  <c:v>0.75000000000000022</c:v>
+                  <c:v>0.75000000000000044</c:v>
                 </c:pt>
               </c:numCache>
             </c:numRef>
@@ -54392,8 +55092,8 @@
               <c:idx val="0"/>
               <c:layout>
                 <c:manualLayout>
-                  <c:x val="2.4554941682013547E-3"/>
-                  <c:y val="-8.2559339525284034E-3"/>
+                  <c:x val="2.4554941682013573E-3"/>
+                  <c:y val="-8.2559339525284103E-3"/>
                 </c:manualLayout>
               </c:layout>
               <c:showVal val="1"/>
@@ -54402,7 +55102,7 @@
               <c:idx val="1"/>
               <c:layout>
                 <c:manualLayout>
-                  <c:x val="7.366482504604057E-3"/>
+                  <c:x val="7.3664825046040588E-3"/>
                   <c:y val="-1.238390092879257E-2"/>
                 </c:manualLayout>
               </c:layout>
@@ -54412,7 +55112,7 @@
               <c:idx val="2"/>
               <c:layout>
                 <c:manualLayout>
-                  <c:x val="7.3664825046041472E-3"/>
+                  <c:x val="7.3664825046041507E-3"/>
                   <c:y val="-1.238390092879257E-2"/>
                 </c:manualLayout>
               </c:layout>
@@ -54457,7 +55157,7 @@
                   <c:v>0.44</c:v>
                 </c:pt>
                 <c:pt idx="1">
-                  <c:v>0.23809523809523819</c:v>
+                  <c:v>0.2380952380952383</c:v>
                 </c:pt>
                 <c:pt idx="2">
                   <c:v>0.25</c:v>
@@ -54493,8 +55193,8 @@
               <c:idx val="0"/>
               <c:layout>
                 <c:manualLayout>
-                  <c:x val="2.2099447513812206E-2"/>
-                  <c:y val="-8.2559339525284034E-3"/>
+                  <c:x val="2.209944751381222E-2"/>
+                  <c:y val="-8.2559339525284103E-3"/>
                 </c:manualLayout>
               </c:layout>
               <c:showVal val="1"/>
@@ -54503,8 +55203,8 @@
               <c:idx val="1"/>
               <c:layout>
                 <c:manualLayout>
-                  <c:x val="2.2099447513812206E-2"/>
-                  <c:y val="-2.0639834881321002E-2"/>
+                  <c:x val="2.209944751381222E-2"/>
+                  <c:y val="-2.0639834881321012E-2"/>
                 </c:manualLayout>
               </c:layout>
               <c:showVal val="1"/>
@@ -54513,8 +55213,8 @@
               <c:idx val="2"/>
               <c:layout>
                 <c:manualLayout>
-                  <c:x val="1.964395334561083E-2"/>
-                  <c:y val="-8.2559339525284034E-3"/>
+                  <c:x val="1.9643953345610844E-2"/>
+                  <c:y val="-8.2559339525284103E-3"/>
                 </c:manualLayout>
               </c:layout>
               <c:showVal val="1"/>
@@ -54561,32 +55261,32 @@
                   <c:v>0.76190476190476186</c:v>
                 </c:pt>
                 <c:pt idx="2">
-                  <c:v>0.75000000000000022</c:v>
+                  <c:v>0.75000000000000044</c:v>
                 </c:pt>
               </c:numCache>
             </c:numRef>
           </c:val>
         </c:ser>
         <c:shape val="box"/>
-        <c:axId val="33243520"/>
-        <c:axId val="33245056"/>
+        <c:axId val="134918144"/>
+        <c:axId val="134919680"/>
         <c:axId val="0"/>
       </c:bar3DChart>
       <c:catAx>
-        <c:axId val="33243520"/>
+        <c:axId val="134918144"/>
         <c:scaling>
           <c:orientation val="minMax"/>
         </c:scaling>
         <c:axPos val="b"/>
         <c:tickLblPos val="nextTo"/>
-        <c:crossAx val="33245056"/>
+        <c:crossAx val="134919680"/>
         <c:crosses val="autoZero"/>
         <c:auto val="1"/>
         <c:lblAlgn val="ctr"/>
         <c:lblOffset val="100"/>
       </c:catAx>
       <c:valAx>
-        <c:axId val="33245056"/>
+        <c:axId val="134919680"/>
         <c:scaling>
           <c:orientation val="minMax"/>
         </c:scaling>
@@ -54594,7 +55294,7 @@
         <c:majorGridlines/>
         <c:numFmt formatCode="0%" sourceLinked="1"/>
         <c:tickLblPos val="nextTo"/>
-        <c:crossAx val="33243520"/>
+        <c:crossAx val="134918144"/>
         <c:crosses val="autoZero"/>
         <c:crossBetween val="between"/>
       </c:valAx>
@@ -54691,7 +55391,7 @@
                 <c:formatCode>0%</c:formatCode>
                 <c:ptCount val="2"/>
                 <c:pt idx="0">
-                  <c:v>0.32258064516129042</c:v>
+                  <c:v>0.32258064516129054</c:v>
                 </c:pt>
                 <c:pt idx="1">
                   <c:v>0.67741935483870963</c:v>
@@ -54701,25 +55401,25 @@
           </c:val>
         </c:ser>
         <c:shape val="box"/>
-        <c:axId val="33282304"/>
-        <c:axId val="56094720"/>
+        <c:axId val="139143040"/>
+        <c:axId val="139144576"/>
         <c:axId val="0"/>
       </c:bar3DChart>
       <c:catAx>
-        <c:axId val="33282304"/>
+        <c:axId val="139143040"/>
         <c:scaling>
           <c:orientation val="minMax"/>
         </c:scaling>
         <c:axPos val="l"/>
         <c:tickLblPos val="nextTo"/>
-        <c:crossAx val="56094720"/>
+        <c:crossAx val="139144576"/>
         <c:crosses val="autoZero"/>
         <c:auto val="1"/>
         <c:lblAlgn val="ctr"/>
         <c:lblOffset val="100"/>
       </c:catAx>
       <c:valAx>
-        <c:axId val="56094720"/>
+        <c:axId val="139144576"/>
         <c:scaling>
           <c:orientation val="minMax"/>
         </c:scaling>
@@ -54727,7 +55427,7 @@
         <c:majorGridlines/>
         <c:numFmt formatCode="0%" sourceLinked="1"/>
         <c:tickLblPos val="nextTo"/>
-        <c:crossAx val="33282304"/>
+        <c:crossAx val="139143040"/>
         <c:crosses val="autoZero"/>
         <c:crossBetween val="between"/>
       </c:valAx>

</xml_diff>